<commit_message>
modify title and make one minor grammatical change
</commit_message>
<xml_diff>
--- a/sharing-out/development-of-an-open-text-in-education-AERA-2019.docx
+++ b/sharing-out/development-of-an-open-text-in-education-AERA-2019.docx
@@ -18,7 +18,7 @@
           <w:sz w:val="24"/>
           <w:szCs w:val="24"/>
         </w:rPr>
-        <w:t>How Computational Tools and a Culture of Openness Supported the Collaborativ</w:t>
+        <w:t>Collaborativ</w:t>
       </w:r>
       <w:r>
         <w:rPr>
@@ -34,7 +34,49 @@
           <w:sz w:val="24"/>
           <w:szCs w:val="24"/>
         </w:rPr>
-        <w:t xml:space="preserve"> Authoring of a Text</w:t>
+        <w:t xml:space="preserve"> Authoring</w:t>
+      </w:r>
+      <w:r>
+        <w:rPr>
+          <w:rFonts w:ascii="Times New Roman" w:eastAsia="Times New Roman" w:hAnsi="Times New Roman" w:cs="Times New Roman"/>
+          <w:sz w:val="24"/>
+          <w:szCs w:val="24"/>
+        </w:rPr>
+        <w:t xml:space="preserve"> a</w:t>
+      </w:r>
+      <w:bookmarkStart w:id="0" w:name="_GoBack"/>
+      <w:bookmarkEnd w:id="0"/>
+      <w:r>
+        <w:rPr>
+          <w:rFonts w:ascii="Times New Roman" w:eastAsia="Times New Roman" w:hAnsi="Times New Roman" w:cs="Times New Roman"/>
+          <w:sz w:val="24"/>
+          <w:szCs w:val="24"/>
+        </w:rPr>
+        <w:t xml:space="preserve"> Text</w:t>
+      </w:r>
+      <w:r>
+        <w:rPr>
+          <w:rFonts w:ascii="Times New Roman" w:eastAsia="Times New Roman" w:hAnsi="Times New Roman" w:cs="Times New Roman"/>
+          <w:sz w:val="24"/>
+          <w:szCs w:val="24"/>
+        </w:rPr>
+        <w:t xml:space="preserve">: The Roles of </w:t>
+      </w:r>
+      <w:r>
+        <w:rPr>
+          <w:rFonts w:ascii="Times New Roman" w:eastAsia="Times New Roman" w:hAnsi="Times New Roman" w:cs="Times New Roman"/>
+          <w:sz w:val="24"/>
+          <w:szCs w:val="24"/>
+        </w:rPr>
+        <w:t>Computational Tools and a Cu</w:t>
+      </w:r>
+      <w:r>
+        <w:rPr>
+          <w:rFonts w:ascii="Times New Roman" w:eastAsia="Times New Roman" w:hAnsi="Times New Roman" w:cs="Times New Roman"/>
+          <w:sz w:val="24"/>
+          <w:szCs w:val="24"/>
+        </w:rPr>
+        <w:t>lture of Openness</w:t>
       </w:r>
     </w:p>
     <w:p>
@@ -264,7 +306,43 @@
           <w:sz w:val="24"/>
           <w:szCs w:val="24"/>
         </w:rPr>
-        <w:t xml:space="preserve">The topic of reproducibility has been the topic of conversation among psychologists (Zwaan, Etz, Lucas, &amp; Donnellan, 2017), but also of scholars in, for instance, special education research (Cook et al., preprint). To these and other authors, reproducibility is closely tied to the issue of how open the entire research process is--from the planting of the seeds for an initiative for a project to sharing the findings in (open) venues. Thus, scholars have started to talk about </w:t>
+        <w:t>The topic of reproducibility has been the topic of conversation among psychologists (</w:t>
+      </w:r>
+      <w:proofErr w:type="spellStart"/>
+      <w:r>
+        <w:rPr>
+          <w:rFonts w:ascii="Times New Roman" w:eastAsia="Times New Roman" w:hAnsi="Times New Roman" w:cs="Times New Roman"/>
+          <w:sz w:val="24"/>
+          <w:szCs w:val="24"/>
+        </w:rPr>
+        <w:t>Zwaan</w:t>
+      </w:r>
+      <w:proofErr w:type="spellEnd"/>
+      <w:r>
+        <w:rPr>
+          <w:rFonts w:ascii="Times New Roman" w:eastAsia="Times New Roman" w:hAnsi="Times New Roman" w:cs="Times New Roman"/>
+          <w:sz w:val="24"/>
+          <w:szCs w:val="24"/>
+        </w:rPr>
+        <w:t xml:space="preserve">, </w:t>
+      </w:r>
+      <w:proofErr w:type="spellStart"/>
+      <w:r>
+        <w:rPr>
+          <w:rFonts w:ascii="Times New Roman" w:eastAsia="Times New Roman" w:hAnsi="Times New Roman" w:cs="Times New Roman"/>
+          <w:sz w:val="24"/>
+          <w:szCs w:val="24"/>
+        </w:rPr>
+        <w:t>Etz</w:t>
+      </w:r>
+      <w:proofErr w:type="spellEnd"/>
+      <w:r>
+        <w:rPr>
+          <w:rFonts w:ascii="Times New Roman" w:eastAsia="Times New Roman" w:hAnsi="Times New Roman" w:cs="Times New Roman"/>
+          <w:sz w:val="24"/>
+          <w:szCs w:val="24"/>
+        </w:rPr>
+        <w:t xml:space="preserve">, Lucas, &amp; Donnellan, 2017), but also of scholars in, for instance, special education research (Cook et al., preprint). To these and other authors, reproducibility is closely tied to the issue of how open the entire research process is--from the planting of the seeds for an initiative for a project to sharing the findings in (open) venues. Thus, scholars have started to talk about </w:t>
       </w:r>
       <w:r>
         <w:rPr>
@@ -444,48 +522,56 @@
           <w:sz w:val="24"/>
           <w:szCs w:val="24"/>
         </w:rPr>
+        <w:t>contain</w:t>
+      </w:r>
+      <w:r>
+        <w:rPr>
+          <w:rFonts w:ascii="Times New Roman" w:eastAsia="Times New Roman" w:hAnsi="Times New Roman" w:cs="Times New Roman"/>
+          <w:sz w:val="24"/>
+          <w:szCs w:val="24"/>
+        </w:rPr>
+        <w:t>. Through valuing openness and</w:t>
+      </w:r>
+      <w:r>
+        <w:rPr>
+          <w:rFonts w:ascii="Times New Roman" w:eastAsia="Times New Roman" w:hAnsi="Times New Roman" w:cs="Times New Roman"/>
+          <w:sz w:val="24"/>
+          <w:szCs w:val="24"/>
+        </w:rPr>
+        <w:t xml:space="preserve"> </w:t>
+      </w:r>
+      <w:r>
+        <w:rPr>
+          <w:rFonts w:ascii="Times New Roman" w:eastAsia="Times New Roman" w:hAnsi="Times New Roman" w:cs="Times New Roman"/>
+          <w:sz w:val="24"/>
+          <w:szCs w:val="24"/>
+        </w:rPr>
+        <w:t>the use of computational tools</w:t>
+      </w:r>
+      <w:r>
+        <w:rPr>
+          <w:rFonts w:ascii="Times New Roman" w:eastAsia="Times New Roman" w:hAnsi="Times New Roman" w:cs="Times New Roman"/>
+          <w:sz w:val="24"/>
+          <w:szCs w:val="24"/>
+        </w:rPr>
+        <w:t xml:space="preserve"> (literate programming, </w:t>
+      </w:r>
+      <w:r>
+        <w:rPr>
+          <w:rFonts w:ascii="Times New Roman" w:eastAsia="Times New Roman" w:hAnsi="Times New Roman" w:cs="Times New Roman"/>
+          <w:sz w:val="24"/>
+          <w:szCs w:val="24"/>
+        </w:rPr>
+        <w:t xml:space="preserve">an </w:t>
+      </w:r>
+      <w:r>
+        <w:rPr>
+          <w:rFonts w:ascii="Times New Roman" w:eastAsia="Times New Roman" w:hAnsi="Times New Roman" w:cs="Times New Roman"/>
+          <w:sz w:val="24"/>
+          <w:szCs w:val="24"/>
+        </w:rPr>
         <w:lastRenderedPageBreak/>
-        <w:t>contain</w:t>
-      </w:r>
-      <w:r>
-        <w:rPr>
-          <w:rFonts w:ascii="Times New Roman" w:eastAsia="Times New Roman" w:hAnsi="Times New Roman" w:cs="Times New Roman"/>
-          <w:sz w:val="24"/>
-          <w:szCs w:val="24"/>
-        </w:rPr>
-        <w:t>. Through valuing openness and</w:t>
-      </w:r>
-      <w:r>
-        <w:rPr>
-          <w:rFonts w:ascii="Times New Roman" w:eastAsia="Times New Roman" w:hAnsi="Times New Roman" w:cs="Times New Roman"/>
-          <w:sz w:val="24"/>
-          <w:szCs w:val="24"/>
-        </w:rPr>
-        <w:t xml:space="preserve"> </w:t>
-      </w:r>
-      <w:r>
-        <w:rPr>
-          <w:rFonts w:ascii="Times New Roman" w:eastAsia="Times New Roman" w:hAnsi="Times New Roman" w:cs="Times New Roman"/>
-          <w:sz w:val="24"/>
-          <w:szCs w:val="24"/>
-        </w:rPr>
-        <w:t>the use of computational tools</w:t>
-      </w:r>
-      <w:r>
-        <w:rPr>
-          <w:rFonts w:ascii="Times New Roman" w:eastAsia="Times New Roman" w:hAnsi="Times New Roman" w:cs="Times New Roman"/>
-          <w:sz w:val="24"/>
-          <w:szCs w:val="24"/>
-        </w:rPr>
-        <w:t xml:space="preserve"> (literate programming, </w:t>
-      </w:r>
-      <w:r>
-        <w:rPr>
-          <w:rFonts w:ascii="Times New Roman" w:eastAsia="Times New Roman" w:hAnsi="Times New Roman" w:cs="Times New Roman"/>
-          <w:sz w:val="24"/>
-          <w:szCs w:val="24"/>
-        </w:rPr>
-        <w:t xml:space="preserve">an open-source package for writing books, </w:t>
+        <w:t xml:space="preserve">open-source package for writing books, </w:t>
       </w:r>
       <w:r>
         <w:rPr>
@@ -589,7 +675,23 @@
           <w:sz w:val="24"/>
           <w:szCs w:val="24"/>
         </w:rPr>
-        <w:t>This presentation highlights the potential of open educational science. Less writing on the topic has highlighted parts of open science other than reproducibility, including</w:t>
+        <w:t xml:space="preserve">This presentation highlights the potential of open educational science. Less writing on the topic has highlighted parts </w:t>
+      </w:r>
+      <w:r>
+        <w:rPr>
+          <w:rFonts w:ascii="Times New Roman" w:eastAsia="Times New Roman" w:hAnsi="Times New Roman" w:cs="Times New Roman"/>
+          <w:sz w:val="24"/>
+          <w:szCs w:val="24"/>
+        </w:rPr>
+        <w:t xml:space="preserve">and stages </w:t>
+      </w:r>
+      <w:r>
+        <w:rPr>
+          <w:rFonts w:ascii="Times New Roman" w:eastAsia="Times New Roman" w:hAnsi="Times New Roman" w:cs="Times New Roman"/>
+          <w:sz w:val="24"/>
+          <w:szCs w:val="24"/>
+        </w:rPr>
+        <w:t>of open science other than reproducibility, including</w:t>
       </w:r>
       <w:r>
         <w:rPr>
@@ -605,7 +707,15 @@
           <w:sz w:val="24"/>
           <w:szCs w:val="24"/>
         </w:rPr>
-        <w:t xml:space="preserve"> contributions from newcomers (and the public), and an overarching aim of making </w:t>
+        <w:t xml:space="preserve"> contributions from newcomers, </w:t>
+      </w:r>
+      <w:r>
+        <w:rPr>
+          <w:rFonts w:ascii="Times New Roman" w:eastAsia="Times New Roman" w:hAnsi="Times New Roman" w:cs="Times New Roman"/>
+          <w:sz w:val="24"/>
+          <w:szCs w:val="24"/>
+        </w:rPr>
+        <w:t xml:space="preserve">and an overarching aim of making </w:t>
       </w:r>
       <w:r>
         <w:rPr>
@@ -629,7 +739,23 @@
           <w:sz w:val="24"/>
           <w:szCs w:val="24"/>
         </w:rPr>
-        <w:t xml:space="preserve"> process and product widely-used. As this work aims to show, </w:t>
+        <w:t xml:space="preserve"> process an</w:t>
+      </w:r>
+      <w:r>
+        <w:rPr>
+          <w:rFonts w:ascii="Times New Roman" w:eastAsia="Times New Roman" w:hAnsi="Times New Roman" w:cs="Times New Roman"/>
+          <w:sz w:val="24"/>
+          <w:szCs w:val="24"/>
+        </w:rPr>
+        <w:t>d product widely-used. As this project</w:t>
+      </w:r>
+      <w:r>
+        <w:rPr>
+          <w:rFonts w:ascii="Times New Roman" w:eastAsia="Times New Roman" w:hAnsi="Times New Roman" w:cs="Times New Roman"/>
+          <w:sz w:val="24"/>
+          <w:szCs w:val="24"/>
+        </w:rPr>
+        <w:t xml:space="preserve"> aims to show, </w:t>
       </w:r>
       <w:r>
         <w:rPr>
@@ -679,8 +805,6 @@
         </w:rPr>
         <w:t>by those involved in educational research.</w:t>
       </w:r>
-      <w:bookmarkStart w:id="0" w:name="_GoBack"/>
-      <w:bookmarkEnd w:id="0"/>
     </w:p>
     <w:p>
       <w:pPr>
@@ -729,7 +853,25 @@
           <w:sz w:val="24"/>
           <w:szCs w:val="24"/>
         </w:rPr>
-        <w:t>Cook, B. G., Lloyd, J. W., Nosek, B. A., &amp; Therrien, W. J. (preprint). Promoting Open Science to Increase the Trustworthiness of Evidence in Special Education. Retrieved from https://osf.io/mh2rt/</w:t>
+        <w:t xml:space="preserve">Cook, B. G., Lloyd, J. W., </w:t>
+      </w:r>
+      <w:proofErr w:type="spellStart"/>
+      <w:r>
+        <w:rPr>
+          <w:rFonts w:ascii="Times New Roman" w:eastAsia="Times New Roman" w:hAnsi="Times New Roman" w:cs="Times New Roman"/>
+          <w:sz w:val="24"/>
+          <w:szCs w:val="24"/>
+        </w:rPr>
+        <w:t>Nosek</w:t>
+      </w:r>
+      <w:proofErr w:type="spellEnd"/>
+      <w:r>
+        <w:rPr>
+          <w:rFonts w:ascii="Times New Roman" w:eastAsia="Times New Roman" w:hAnsi="Times New Roman" w:cs="Times New Roman"/>
+          <w:sz w:val="24"/>
+          <w:szCs w:val="24"/>
+        </w:rPr>
+        <w:t>, B. A., &amp; Therrien, W. J. (preprint). Promoting Open Science to Increase the Trustworthiness of Evidence in Special Education. Retrieved from https://osf.io/mh2rt/</w:t>
       </w:r>
     </w:p>
     <w:p>
@@ -892,13 +1034,41 @@
           <w:szCs w:val="24"/>
         </w:rPr>
       </w:pPr>
-      <w:r>
-        <w:rPr>
-          <w:rFonts w:ascii="Times New Roman" w:eastAsia="Times New Roman" w:hAnsi="Times New Roman" w:cs="Times New Roman"/>
-          <w:sz w:val="24"/>
-          <w:szCs w:val="24"/>
-        </w:rPr>
-        <w:t xml:space="preserve">Zwaan, R. A., Etz, A., Lucas, R. E., &amp; Donnellan, M. B. (2017). Making replication mainstream. </w:t>
+      <w:proofErr w:type="spellStart"/>
+      <w:r>
+        <w:rPr>
+          <w:rFonts w:ascii="Times New Roman" w:eastAsia="Times New Roman" w:hAnsi="Times New Roman" w:cs="Times New Roman"/>
+          <w:sz w:val="24"/>
+          <w:szCs w:val="24"/>
+        </w:rPr>
+        <w:t>Zwaan</w:t>
+      </w:r>
+      <w:proofErr w:type="spellEnd"/>
+      <w:r>
+        <w:rPr>
+          <w:rFonts w:ascii="Times New Roman" w:eastAsia="Times New Roman" w:hAnsi="Times New Roman" w:cs="Times New Roman"/>
+          <w:sz w:val="24"/>
+          <w:szCs w:val="24"/>
+        </w:rPr>
+        <w:t xml:space="preserve">, R. A., </w:t>
+      </w:r>
+      <w:proofErr w:type="spellStart"/>
+      <w:r>
+        <w:rPr>
+          <w:rFonts w:ascii="Times New Roman" w:eastAsia="Times New Roman" w:hAnsi="Times New Roman" w:cs="Times New Roman"/>
+          <w:sz w:val="24"/>
+          <w:szCs w:val="24"/>
+        </w:rPr>
+        <w:t>Etz</w:t>
+      </w:r>
+      <w:proofErr w:type="spellEnd"/>
+      <w:r>
+        <w:rPr>
+          <w:rFonts w:ascii="Times New Roman" w:eastAsia="Times New Roman" w:hAnsi="Times New Roman" w:cs="Times New Roman"/>
+          <w:sz w:val="24"/>
+          <w:szCs w:val="24"/>
+        </w:rPr>
+        <w:t xml:space="preserve">, A., Lucas, R. E., &amp; Donnellan, M. B. (2017). Making replication mainstream. </w:t>
       </w:r>
       <w:r>
         <w:rPr>
@@ -1295,10 +1465,6 @@
     <w:lsdException w:name="Book Title" w:uiPriority="33" w:qFormat="1"/>
     <w:lsdException w:name="Bibliography" w:semiHidden="1" w:uiPriority="37" w:unhideWhenUsed="1"/>
     <w:lsdException w:name="TOC Heading" w:semiHidden="1" w:uiPriority="39" w:unhideWhenUsed="1" w:qFormat="1"/>
-    <w:lsdException w:name="Grid Table Light" w:semiHidden="1" w:unhideWhenUsed="1"/>
-    <w:lsdException w:name="Grid Table 1 Light" w:semiHidden="1" w:unhideWhenUsed="1"/>
-    <w:lsdException w:name="Grid Table 2" w:semiHidden="1" w:unhideWhenUsed="1"/>
-    <w:lsdException w:name="Grid Table 3" w:semiHidden="1" w:unhideWhenUsed="1"/>
     <w:lsdException w:name="Grid Table 4" w:uiPriority="49"/>
     <w:lsdException w:name="Grid Table 5 Dark" w:uiPriority="50"/>
     <w:lsdException w:name="Grid Table 6 Colorful" w:uiPriority="51"/>

</xml_diff>